<commit_message>
Added Some Business Requirements
</commit_message>
<xml_diff>
--- a/Advanced Databases CA1.docx
+++ b/Advanced Databases CA1.docx
@@ -107,7 +107,6 @@
                   <w:dataBinding w:prefixMappings="xmlns:ns0='http://schemas.openxmlformats.org/package/2006/metadata/core-properties' xmlns:ns1='http://purl.org/dc/elements/1.1/'" w:xpath="/ns0:coreProperties[1]/ns1:title[1]" w:storeItemID="{6C3C8BC8-F283-45AE-878A-BAB7291924A1}"/>
                   <w:text/>
                 </w:sdtPr>
-                <w:sdtEndPr/>
                 <w:sdtContent>
                   <w:p>
                     <w:pPr>
@@ -145,7 +144,6 @@
                 <w:dataBinding w:prefixMappings="xmlns:ns0='http://schemas.openxmlformats.org/package/2006/metadata/core-properties' xmlns:ns1='http://purl.org/dc/elements/1.1/'" w:xpath="/ns0:coreProperties[1]/ns1:subject[1]" w:storeItemID="{6C3C8BC8-F283-45AE-878A-BAB7291924A1}"/>
                 <w:text/>
               </w:sdtPr>
-              <w:sdtEndPr/>
               <w:sdtContent>
                 <w:tc>
                   <w:tcPr>
@@ -208,7 +206,6 @@
                   <w:dataBinding w:prefixMappings="xmlns:ns0='http://schemas.openxmlformats.org/package/2006/metadata/core-properties' xmlns:ns1='http://purl.org/dc/elements/1.1/'" w:xpath="/ns0:coreProperties[1]/ns1:creator[1]" w:storeItemID="{6C3C8BC8-F283-45AE-878A-BAB7291924A1}"/>
                   <w:text/>
                 </w:sdtPr>
-                <w:sdtEndPr/>
                 <w:sdtContent>
                   <w:p>
                     <w:pPr>
@@ -242,7 +239,6 @@
                     <w:calendar w:val="gregorian"/>
                   </w:date>
                 </w:sdtPr>
-                <w:sdtEndPr/>
                 <w:sdtContent>
                   <w:p>
                     <w:pPr>
@@ -2196,6 +2192,155 @@
     <w:p>
       <w:pPr>
         <w:rPr>
+          <w:bCs/>
+          <w:szCs w:val="24"/>
+        </w:rPr>
+      </w:pPr>
+      <w:r>
+        <w:rPr>
+          <w:bCs/>
+          <w:i/>
+          <w:iCs/>
+          <w:szCs w:val="24"/>
+        </w:rPr>
+        <w:t>Shipping Delay:</w:t>
+      </w:r>
+      <w:r>
+        <w:rPr>
+          <w:bCs/>
+          <w:i/>
+          <w:iCs/>
+          <w:szCs w:val="24"/>
+        </w:rPr>
+        <w:t xml:space="preserve"> </w:t>
+      </w:r>
+      <w:r>
+        <w:rPr>
+          <w:bCs/>
+          <w:szCs w:val="24"/>
+        </w:rPr>
+        <w:t>This would help the business overall as it can see the delay time between when a customer places an order with the company and when that order has been shipped. This enables the business to see how long the processing time is for each order.</w:t>
+      </w:r>
+    </w:p>
+    <w:p>
+      <w:pPr>
+        <w:rPr>
+          <w:bCs/>
+          <w:szCs w:val="24"/>
+        </w:rPr>
+      </w:pPr>
+      <w:r>
+        <w:rPr>
+          <w:bCs/>
+          <w:i/>
+          <w:iCs/>
+          <w:szCs w:val="24"/>
+        </w:rPr>
+        <w:t>Highest Orders by County:</w:t>
+      </w:r>
+      <w:r>
+        <w:rPr>
+          <w:bCs/>
+          <w:i/>
+          <w:iCs/>
+          <w:szCs w:val="24"/>
+        </w:rPr>
+        <w:t xml:space="preserve"> </w:t>
+      </w:r>
+      <w:r>
+        <w:rPr>
+          <w:bCs/>
+          <w:szCs w:val="24"/>
+        </w:rPr>
+        <w:t>This allows the business to see the county where the most orders are coming from. This in turn can be used to decide if there should be more stock allocated to specific branches that are busy around a particular county.</w:t>
+      </w:r>
+    </w:p>
+    <w:p>
+      <w:pPr>
+        <w:rPr>
+          <w:bCs/>
+          <w:szCs w:val="24"/>
+        </w:rPr>
+      </w:pPr>
+      <w:r>
+        <w:rPr>
+          <w:bCs/>
+          <w:i/>
+          <w:iCs/>
+          <w:szCs w:val="24"/>
+        </w:rPr>
+        <w:t>Average Sales Over Ch</w:t>
+      </w:r>
+      <w:r>
+        <w:rPr>
+          <w:bCs/>
+          <w:i/>
+          <w:iCs/>
+          <w:szCs w:val="24"/>
+        </w:rPr>
+        <w:t>ri</w:t>
+      </w:r>
+      <w:r>
+        <w:rPr>
+          <w:bCs/>
+          <w:i/>
+          <w:iCs/>
+          <w:szCs w:val="24"/>
+        </w:rPr>
+        <w:t>stmas:</w:t>
+      </w:r>
+      <w:r>
+        <w:rPr>
+          <w:bCs/>
+          <w:i/>
+          <w:iCs/>
+          <w:szCs w:val="24"/>
+        </w:rPr>
+        <w:t xml:space="preserve"> </w:t>
+      </w:r>
+      <w:r>
+        <w:rPr>
+          <w:bCs/>
+          <w:szCs w:val="24"/>
+        </w:rPr>
+        <w:t xml:space="preserve">This lets the business see an average amount of the total sales that were made over the Christmas period. Using a time table, this can be easily checked (October-December). </w:t>
+      </w:r>
+    </w:p>
+    <w:p>
+      <w:pPr>
+        <w:rPr>
+          <w:bCs/>
+          <w:szCs w:val="24"/>
+        </w:rPr>
+      </w:pPr>
+      <w:r>
+        <w:rPr>
+          <w:bCs/>
+          <w:i/>
+          <w:iCs/>
+          <w:szCs w:val="24"/>
+        </w:rPr>
+        <w:t xml:space="preserve">Least Popular Brand Sold: </w:t>
+      </w:r>
+      <w:r>
+        <w:rPr>
+          <w:bCs/>
+          <w:szCs w:val="24"/>
+        </w:rPr>
+        <w:t>This means enables the business to discover the least popular brand (search for all orders that by brand, count least amount).</w:t>
+      </w:r>
+    </w:p>
+    <w:p>
+      <w:pPr>
+        <w:rPr>
+          <w:bCs/>
+          <w:szCs w:val="24"/>
+        </w:rPr>
+      </w:pPr>
+    </w:p>
+    <w:p>
+      <w:pPr>
+        <w:rPr>
           <w:b/>
           <w:szCs w:val="24"/>
         </w:rPr>
@@ -2354,6 +2499,7 @@
       </w:pPr>
       <w:bookmarkStart w:id="3" w:name="_Toc65888964"/>
       <w:r>
+        <w:lastRenderedPageBreak/>
         <w:t>Section B</w:t>
       </w:r>
       <w:bookmarkEnd w:id="3"/>
@@ -2489,7 +2635,6 @@
           <w:id w:val="-1666785526"/>
           <w:citation/>
         </w:sdtPr>
-        <w:sdtEndPr/>
         <w:sdtContent>
           <w:r>
             <w:rPr>
@@ -2686,14 +2831,21 @@
         <w:rPr>
           <w:lang w:val="en-GB"/>
         </w:rPr>
-        <w:t xml:space="preserve"> use SQL which enables the user to simply create multiple databases with different tables </w:t>
-      </w:r>
-      <w:r>
-        <w:rPr>
-          <w:lang w:val="en-GB"/>
-        </w:rPr>
-        <w:lastRenderedPageBreak/>
-        <w:t>and attributes within each. It is quite straightforward to add data into a database using MySQL and overall, its easy to follow the process of how the data is stored within a relational database.</w:t>
+        <w:t xml:space="preserve"> use SQL which enables the user to simply create multiple databases with different tables and attributes within each. It is quite straightforward to add data into a database using MySQL and overall, </w:t>
+      </w:r>
+      <w:proofErr w:type="spellStart"/>
+      <w:r>
+        <w:rPr>
+          <w:lang w:val="en-GB"/>
+        </w:rPr>
+        <w:t>its</w:t>
+      </w:r>
+      <w:proofErr w:type="spellEnd"/>
+      <w:r>
+        <w:rPr>
+          <w:lang w:val="en-GB"/>
+        </w:rPr>
+        <w:t xml:space="preserve"> easy to follow the process of how the data is stored within a relational database.</w:t>
       </w:r>
       <w:sdt>
         <w:sdtPr>
@@ -2703,7 +2855,6 @@
           <w:id w:val="-1622758506"/>
           <w:citation/>
         </w:sdtPr>
-        <w:sdtEndPr/>
         <w:sdtContent>
           <w:r>
             <w:rPr>
@@ -3015,6 +3166,7 @@
           <w:sz w:val="24"/>
           <w:szCs w:val="24"/>
         </w:rPr>
+        <w:lastRenderedPageBreak/>
         <w:t xml:space="preserve">NoSQL databases can be document based, graph databases, key-value pairs, whereas relational are only table based. </w:t>
       </w:r>
       <w:r>
@@ -3141,7 +3293,6 @@
           <w:id w:val="693267625"/>
           <w:citation/>
         </w:sdtPr>
-        <w:sdtEndPr/>
         <w:sdtContent>
           <w:r>
             <w:fldChar w:fldCharType="begin"/>
@@ -3187,7 +3338,6 @@
           <w:id w:val="2033446106"/>
           <w:citation/>
         </w:sdtPr>
-        <w:sdtEndPr/>
         <w:sdtContent>
           <w:r>
             <w:fldChar w:fldCharType="begin"/>
@@ -3215,9 +3365,13 @@
       </w:sdt>
     </w:p>
     <w:p>
-      <w:r>
-        <w:lastRenderedPageBreak/>
-        <w:t>Its not clear that NoSQL databases will take over in the future as it has both strengths and weaknesses as explained above, however it does look promising overall.</w:t>
+      <w:proofErr w:type="spellStart"/>
+      <w:r>
+        <w:t>Its</w:t>
+      </w:r>
+      <w:proofErr w:type="spellEnd"/>
+      <w:r>
+        <w:t xml:space="preserve"> not clear that NoSQL databases will take over in the future as it has both strengths and weaknesses as explained above, however it does look promising overall.</w:t>
       </w:r>
     </w:p>
     <w:p/>
@@ -3415,6 +3569,7 @@
           <w:color w:val="000000" w:themeColor="text1"/>
           <w:sz w:val="24"/>
         </w:rPr>
+        <w:lastRenderedPageBreak/>
         <w:t>“</w:t>
       </w:r>
       <w:r>
@@ -3553,7 +3708,6 @@
         <w:rPr>
           <w:szCs w:val="28"/>
         </w:rPr>
-        <w:lastRenderedPageBreak/>
         <w:t>M</w:t>
       </w:r>
       <w:r>
@@ -3714,11 +3868,19 @@
         </w:rPr>
         <w:t xml:space="preserve"> </w:t>
       </w:r>
-      <w:r>
-        <w:rPr>
-          <w:lang w:val="en-GB"/>
-        </w:rPr>
-        <w:t xml:space="preserve">startup. Redis now </w:t>
+      <w:proofErr w:type="spellStart"/>
+      <w:r>
+        <w:rPr>
+          <w:lang w:val="en-GB"/>
+        </w:rPr>
+        <w:t>startup</w:t>
+      </w:r>
+      <w:proofErr w:type="spellEnd"/>
+      <w:r>
+        <w:rPr>
+          <w:lang w:val="en-GB"/>
+        </w:rPr>
+        <w:t xml:space="preserve">. Redis now </w:t>
       </w:r>
       <w:r>
         <w:rPr>
@@ -3838,7 +4000,21 @@
         <w:rPr>
           <w:lang w:val="en-GB"/>
         </w:rPr>
-        <w:t xml:space="preserve"> session management, gaming, leaderboards,</w:t>
+        <w:t xml:space="preserve"> session management, gaming, </w:t>
+      </w:r>
+      <w:proofErr w:type="spellStart"/>
+      <w:r>
+        <w:rPr>
+          <w:lang w:val="en-GB"/>
+        </w:rPr>
+        <w:t>leaderboards</w:t>
+      </w:r>
+      <w:proofErr w:type="spellEnd"/>
+      <w:r>
+        <w:rPr>
+          <w:lang w:val="en-GB"/>
+        </w:rPr>
+        <w:t>,</w:t>
       </w:r>
       <w:r>
         <w:rPr>
@@ -3866,7 +4042,6 @@
           <w:id w:val="-1680799027"/>
           <w:citation/>
         </w:sdtPr>
-        <w:sdtEndPr/>
         <w:sdtContent>
           <w:r>
             <w:rPr>
@@ -4025,7 +4200,6 @@
           <w:id w:val="-1939753422"/>
           <w:citation/>
         </w:sdtPr>
-        <w:sdtEndPr/>
         <w:sdtContent>
           <w:r>
             <w:rPr>
@@ -4107,6 +4281,7 @@
         <w:rPr>
           <w:bCs/>
         </w:rPr>
+        <w:lastRenderedPageBreak/>
         <w:t xml:space="preserve">A transaction in </w:t>
       </w:r>
       <w:r>
@@ -4213,7 +4388,6 @@
           <w:id w:val="-2139251679"/>
           <w:citation/>
         </w:sdtPr>
-        <w:sdtEndPr/>
         <w:sdtContent>
           <w:r>
             <w:rPr>
@@ -4301,7 +4475,6 @@
         <w:rPr>
           <w:bCs/>
         </w:rPr>
-        <w:lastRenderedPageBreak/>
         <w:t>Redis does support recoverability of your database if it somehow gets corrupted or your cluster fails.</w:t>
       </w:r>
       <w:r>
@@ -4383,7 +4556,6 @@
           <w:id w:val="919132437"/>
           <w:citation/>
         </w:sdtPr>
-        <w:sdtEndPr/>
         <w:sdtContent>
           <w:r>
             <w:rPr>
@@ -4822,14 +4994,7 @@
         <w:rPr>
           <w:lang w:val="en-GB"/>
         </w:rPr>
-        <w:t xml:space="preserve">It is </w:t>
-      </w:r>
-      <w:r>
-        <w:rPr>
-          <w:lang w:val="en-GB"/>
-        </w:rPr>
-        <w:lastRenderedPageBreak/>
-        <w:t xml:space="preserve">developed by </w:t>
+        <w:t xml:space="preserve">It is developed by </w:t>
       </w:r>
       <w:r>
         <w:rPr>
@@ -5276,7 +5441,6 @@
           <w:id w:val="-1808847370"/>
           <w:citation/>
         </w:sdtPr>
-        <w:sdtEndPr/>
         <w:sdtContent>
           <w:r>
             <w:rPr>
@@ -5457,7 +5621,14 @@
         <w:rPr>
           <w:bCs/>
         </w:rPr>
-        <w:t xml:space="preserve"> a DBMS-level transaction are committed</w:t>
+        <w:t xml:space="preserve"> a DBMS-level </w:t>
+      </w:r>
+      <w:r>
+        <w:rPr>
+          <w:bCs/>
+        </w:rPr>
+        <w:lastRenderedPageBreak/>
+        <w:t>transaction are committed</w:t>
       </w:r>
       <w:r>
         <w:rPr>
@@ -5696,16 +5867,7 @@
           <w:color w:val="202124"/>
           <w:shd w:val="clear" w:color="auto" w:fill="FFFFFF"/>
         </w:rPr>
-        <w:t xml:space="preserve">allows the authenticity of </w:t>
-      </w:r>
-      <w:r>
-        <w:rPr>
-          <w:rFonts w:cs="Arial"/>
-          <w:color w:val="202124"/>
-          <w:shd w:val="clear" w:color="auto" w:fill="FFFFFF"/>
-        </w:rPr>
-        <w:lastRenderedPageBreak/>
-        <w:t>data</w:t>
+        <w:t>allows the authenticity of data</w:t>
       </w:r>
       <w:r>
         <w:rPr>
@@ -6043,7 +6205,14 @@
         <w:rPr>
           <w:lang w:val="en-GB"/>
         </w:rPr>
-        <w:t>Cassandra is a NoSQL database. It is a free, open-source database management system (DMS). The DMS is designed and used in the management of large amounts of data across multiple servers. Cassandra is widely used among some of the biggest companies and brand in the world such as Apple, Spotify, Uber, McDonald’s, Microsoft and many more, “Cassandra is used by 40% of the Fortune 100”.</w:t>
+        <w:t xml:space="preserve">Cassandra is a NoSQL database. It is a free, open-source database management system (DMS). The DMS is designed and used in the management of large amounts of data across multiple servers. Cassandra is widely used among some of the biggest companies and brand in the world such as Apple, </w:t>
+      </w:r>
+      <w:r>
+        <w:rPr>
+          <w:lang w:val="en-GB"/>
+        </w:rPr>
+        <w:lastRenderedPageBreak/>
+        <w:t>Spotify, Uber, McDonald’s, Microsoft and many more, “Cassandra is used by 40% of the Fortune 100”.</w:t>
       </w:r>
       <w:sdt>
         <w:sdtPr>
@@ -6053,7 +6222,6 @@
           <w:id w:val="-551694948"/>
           <w:citation/>
         </w:sdtPr>
-        <w:sdtEndPr/>
         <w:sdtContent>
           <w:r>
             <w:rPr>
@@ -6242,7 +6410,6 @@
           <w:bCs/>
           <w:sz w:val="24"/>
         </w:rPr>
-        <w:lastRenderedPageBreak/>
         <w:t xml:space="preserve">Maps </w:t>
       </w:r>
       <w:r>
@@ -6421,7 +6588,6 @@
           <w:id w:val="919905137"/>
           <w:citation/>
         </w:sdtPr>
-        <w:sdtEndPr/>
         <w:sdtContent>
           <w:r>
             <w:rPr>
@@ -6553,7 +6719,6 @@
           <w:id w:val="-643043435"/>
           <w:citation/>
         </w:sdtPr>
-        <w:sdtEndPr/>
         <w:sdtContent>
           <w:r>
             <w:rPr>
@@ -6788,7 +6953,6 @@
           <w:id w:val="-143898370"/>
           <w:citation/>
         </w:sdtPr>
-        <w:sdtEndPr/>
         <w:sdtContent>
           <w:r>
             <w:rPr>
@@ -6925,7 +7089,49 @@
         <w:rPr>
           <w:bCs/>
         </w:rPr>
-        <w:t xml:space="preserve">s data types are saved in bytes and bits, with data types ranging from a byte of a variable length (OrderedBlob) to RawDoubles and RawIntegers. </w:t>
+        <w:t>s data types are saved in bytes and bits, with data types ranging from a byte of a variable length (</w:t>
+      </w:r>
+      <w:proofErr w:type="spellStart"/>
+      <w:r>
+        <w:rPr>
+          <w:bCs/>
+        </w:rPr>
+        <w:t>OrderedBlob</w:t>
+      </w:r>
+      <w:proofErr w:type="spellEnd"/>
+      <w:r>
+        <w:rPr>
+          <w:bCs/>
+        </w:rPr>
+        <w:t xml:space="preserve">) to </w:t>
+      </w:r>
+      <w:proofErr w:type="spellStart"/>
+      <w:r>
+        <w:rPr>
+          <w:bCs/>
+        </w:rPr>
+        <w:t>RawDoubles</w:t>
+      </w:r>
+      <w:proofErr w:type="spellEnd"/>
+      <w:r>
+        <w:rPr>
+          <w:bCs/>
+        </w:rPr>
+        <w:t xml:space="preserve"> and </w:t>
+      </w:r>
+      <w:proofErr w:type="spellStart"/>
+      <w:r>
+        <w:rPr>
+          <w:bCs/>
+        </w:rPr>
+        <w:t>RawIntegers</w:t>
+      </w:r>
+      <w:proofErr w:type="spellEnd"/>
+      <w:r>
+        <w:rPr>
+          <w:bCs/>
+        </w:rPr>
+        <w:t xml:space="preserve">. </w:t>
       </w:r>
     </w:p>
     <w:p>
@@ -7012,7 +7218,21 @@
         <w:rPr>
           <w:bCs/>
         </w:rPr>
-        <w:t xml:space="preserve">in this department, especially in comparison with another databases such as MongoDB which offer very comprehensive DBaaS service for their databases or even Cassandra that has the Astra DBaas. </w:t>
+        <w:t xml:space="preserve">in this department, especially in comparison with another databases such as MongoDB which offer very comprehensive DBaaS service for their databases or even Cassandra that has the Astra </w:t>
+      </w:r>
+      <w:proofErr w:type="spellStart"/>
+      <w:r>
+        <w:rPr>
+          <w:bCs/>
+        </w:rPr>
+        <w:t>DBaas</w:t>
+      </w:r>
+      <w:proofErr w:type="spellEnd"/>
+      <w:r>
+        <w:rPr>
+          <w:bCs/>
+        </w:rPr>
+        <w:t xml:space="preserve">. </w:t>
       </w:r>
       <w:r>
         <w:rPr>
@@ -7040,6 +7260,7 @@
           <w:b/>
           <w:bCs/>
         </w:rPr>
+        <w:lastRenderedPageBreak/>
         <w:t>Cost</w:t>
       </w:r>
       <w:r>
@@ -7114,7 +7335,21 @@
         <w:rPr>
           <w:bCs/>
         </w:rPr>
-        <w:t>HBase has a good standard of security, as previously stated with Cassandra, HBase has similar security levels with User Authentication, secure communication and user authorisation through granting and revoke permissions.</w:t>
+        <w:t xml:space="preserve">HBase has a good standard of security, as previously stated with Cassandra, HBase has similar security levels with User Authentication, secure communication and user </w:t>
+      </w:r>
+      <w:proofErr w:type="spellStart"/>
+      <w:r>
+        <w:rPr>
+          <w:bCs/>
+        </w:rPr>
+        <w:t>authorisation</w:t>
+      </w:r>
+      <w:proofErr w:type="spellEnd"/>
+      <w:r>
+        <w:rPr>
+          <w:bCs/>
+        </w:rPr>
+        <w:t xml:space="preserve"> through granting and revoke permissions.</w:t>
       </w:r>
     </w:p>
     <w:p/>
@@ -7137,124 +7372,127 @@
       </w:pPr>
       <w:bookmarkStart w:id="19" w:name="_Toc65888980"/>
       <w:r>
+        <w:t>Bibliography</w:t>
+      </w:r>
+      <w:bookmarkEnd w:id="19"/>
+    </w:p>
+    <w:p>
+      <w:r>
+        <w:t>Neo4j</w:t>
+      </w:r>
+    </w:p>
+    <w:p>
+      <w:hyperlink r:id="rId9" w:anchor=":~:text=ACID%20properties%20%E2%88%92%20Neo4j%20supports%20full,processing%20speed%20and%20data%20integrity" w:history="1">
+        <w:r>
+          <w:rPr>
+            <w:rStyle w:val="Hyperlink"/>
+          </w:rPr>
+          <w:t>https://www.tutorialspoint.com/neo4j/neo4j_overview.htm#:~:text=ACID%20properties%20%E2%88%92%20Neo4j%20supports%20full,processing%20speed%20and%20data%20integrity</w:t>
+        </w:r>
+      </w:hyperlink>
+      <w:r>
+        <w:t>.</w:t>
+      </w:r>
+    </w:p>
+    <w:p>
+      <w:hyperlink r:id="rId10" w:history="1">
+        <w:r>
+          <w:rPr>
+            <w:rStyle w:val="Hyperlink"/>
+          </w:rPr>
+          <w:t>https://www.bbvaapimarket.com/en/api-world/neo4j-what-graph-database-and-what-it-used/</w:t>
+        </w:r>
+      </w:hyperlink>
+    </w:p>
+    <w:p>
+      <w:hyperlink r:id="rId11" w:history="1">
+        <w:r>
+          <w:rPr>
+            <w:rStyle w:val="Hyperlink"/>
+          </w:rPr>
+          <w:t>https://neo4j.com/docs/cypher-manual/current/introduction/transactions/</w:t>
+        </w:r>
+      </w:hyperlink>
+    </w:p>
+    <w:p>
+      <w:hyperlink r:id="rId12" w:history="1">
+        <w:r>
+          <w:rPr>
+            <w:rStyle w:val="Hyperlink"/>
+          </w:rPr>
+          <w:t>https://neo4j.com/docs/operations-manual/current/clustering-advanced/multi-data-center/disaster-recovery/</w:t>
+        </w:r>
+      </w:hyperlink>
+    </w:p>
+    <w:p/>
+    <w:p>
+      <w:r>
+        <w:t>Redis</w:t>
+      </w:r>
+    </w:p>
+    <w:p>
+      <w:hyperlink r:id="rId13" w:history="1">
+        <w:r>
+          <w:rPr>
+            <w:rStyle w:val="Hyperlink"/>
+          </w:rPr>
+          <w:t>https://aws.amazon.com/redis/</w:t>
+        </w:r>
+      </w:hyperlink>
+    </w:p>
+    <w:p>
+      <w:hyperlink r:id="rId14" w:history="1">
+        <w:r>
+          <w:rPr>
+            <w:rStyle w:val="Hyperlink"/>
+          </w:rPr>
+          <w:t>https://dalibornasevic.com/posts/60-redis-in-the-nosql-ecosystem</w:t>
+        </w:r>
+      </w:hyperlink>
+    </w:p>
+    <w:p>
+      <w:hyperlink r:id="rId15" w:history="1">
+        <w:r>
+          <w:rPr>
+            <w:rStyle w:val="Hyperlink"/>
+          </w:rPr>
+          <w:t>https://stackexchange.github.io/StackExchange.Redis/Transactions.html</w:t>
+        </w:r>
+      </w:hyperlink>
+    </w:p>
+    <w:p>
+      <w:hyperlink r:id="rId16" w:history="1">
+        <w:r>
+          <w:rPr>
+            <w:rStyle w:val="Hyperlink"/>
+          </w:rPr>
+          <w:t>https://stackoverflow.com/questions/10489298/redis-is-single-threaded-then-how-does-it-do-concurrent-i-o</w:t>
+        </w:r>
+      </w:hyperlink>
+    </w:p>
+    <w:p/>
+    <w:p>
+      <w:r>
+        <w:t>Part 1.</w:t>
+      </w:r>
+    </w:p>
+    <w:p>
+      <w:hyperlink r:id="rId17" w:history="1">
+        <w:r>
+          <w:rPr>
+            <w:rStyle w:val="Hyperlink"/>
+          </w:rPr>
+          <w:t>https://www.guru99.com/sql-vs-nosql.html</w:t>
+        </w:r>
+      </w:hyperlink>
+    </w:p>
+    <w:p>
+      <w:r>
+        <w:t>https://forum.huawei.com/enterprise/en/sql-vs-nosql-databases-is-nosql-the-future-of-databases/thread/660677-899#:~:text=Relational%20databases%20are%20often%20referred%20to%20as</w:t>
+      </w:r>
+      <w:r>
         <w:lastRenderedPageBreak/>
-        <w:t>Bibliography</w:t>
-      </w:r>
-      <w:bookmarkEnd w:id="19"/>
-    </w:p>
-    <w:p>
-      <w:r>
-        <w:t>Neo4j</w:t>
-      </w:r>
-    </w:p>
-    <w:p>
-      <w:hyperlink r:id="rId9" w:anchor=":~:text=ACID%20properties%20%E2%88%92%20Neo4j%20supports%20full,processing%20speed%20and%20data%20integrity" w:history="1">
-        <w:r>
-          <w:rPr>
-            <w:rStyle w:val="Hyperlink"/>
-          </w:rPr>
-          <w:t>https://www.tutorialspoint.com/neo4j/neo4j_overview.htm#:~:text=ACID%20properties%20%E2%88%92%20Neo4j%20supports%20full,processing%20speed%20and%20data%20integrity</w:t>
-        </w:r>
-      </w:hyperlink>
-      <w:r>
-        <w:t>.</w:t>
-      </w:r>
-    </w:p>
-    <w:p>
-      <w:hyperlink r:id="rId10" w:history="1">
-        <w:r>
-          <w:rPr>
-            <w:rStyle w:val="Hyperlink"/>
-          </w:rPr>
-          <w:t>https://www.bbvaapimarket.com/en/api-world/neo4j-what-graph-database-and-what-it-used/</w:t>
-        </w:r>
-      </w:hyperlink>
-    </w:p>
-    <w:p>
-      <w:hyperlink r:id="rId11" w:history="1">
-        <w:r>
-          <w:rPr>
-            <w:rStyle w:val="Hyperlink"/>
-          </w:rPr>
-          <w:t>https://neo4j.com/docs/cypher-manual/current/introduction/transactions/</w:t>
-        </w:r>
-      </w:hyperlink>
-    </w:p>
-    <w:p>
-      <w:hyperlink r:id="rId12" w:history="1">
-        <w:r>
-          <w:rPr>
-            <w:rStyle w:val="Hyperlink"/>
-          </w:rPr>
-          <w:t>https://neo4j.com/docs/operations-manual/current/clustering-advanced/multi-data-center/disaster-recovery/</w:t>
-        </w:r>
-      </w:hyperlink>
-    </w:p>
-    <w:p/>
-    <w:p>
-      <w:r>
-        <w:t>Redis</w:t>
-      </w:r>
-    </w:p>
-    <w:p>
-      <w:hyperlink r:id="rId13" w:history="1">
-        <w:r>
-          <w:rPr>
-            <w:rStyle w:val="Hyperlink"/>
-          </w:rPr>
-          <w:t>https://aws.amazon.com/redis/</w:t>
-        </w:r>
-      </w:hyperlink>
-    </w:p>
-    <w:p>
-      <w:hyperlink r:id="rId14" w:history="1">
-        <w:r>
-          <w:rPr>
-            <w:rStyle w:val="Hyperlink"/>
-          </w:rPr>
-          <w:t>https://dalibornasevic.com/posts/60-redis-in-the-nosql-ecosystem</w:t>
-        </w:r>
-      </w:hyperlink>
-    </w:p>
-    <w:p>
-      <w:hyperlink r:id="rId15" w:history="1">
-        <w:r>
-          <w:rPr>
-            <w:rStyle w:val="Hyperlink"/>
-          </w:rPr>
-          <w:t>https://stackexchange.github.io/StackExchange.Redis/Transactions.html</w:t>
-        </w:r>
-      </w:hyperlink>
-    </w:p>
-    <w:p>
-      <w:hyperlink r:id="rId16" w:history="1">
-        <w:r>
-          <w:rPr>
-            <w:rStyle w:val="Hyperlink"/>
-          </w:rPr>
-          <w:t>https://stackoverflow.com/questions/10489298/redis-is-single-threaded-then-how-does-it-do-concurrent-i-o</w:t>
-        </w:r>
-      </w:hyperlink>
-    </w:p>
-    <w:p/>
-    <w:p>
-      <w:r>
-        <w:t>Part 1.</w:t>
-      </w:r>
-    </w:p>
-    <w:p>
-      <w:hyperlink r:id="rId17" w:history="1">
-        <w:r>
-          <w:rPr>
-            <w:rStyle w:val="Hyperlink"/>
-          </w:rPr>
-          <w:t>https://www.guru99.com/sql-vs-nosql.html</w:t>
-        </w:r>
-      </w:hyperlink>
-    </w:p>
-    <w:p>
-      <w:r>
-        <w:t>https://forum.huawei.com/enterprise/en/sql-vs-nosql-databases-is-nosql-the-future-of-databases/thread/660677-899#:~:text=Relational%20databases%20are%20often%20referred%20to%20as%20SQL%20systems.&amp;text=For%20general%20research%2C%20NoSQL%20databases,to%20their%20speed%20and%20flexibility.</w:t>
+        <w:t>%20SQL%20systems.&amp;text=For%20general%20research%2C%20NoSQL%20databases,to%20their%20speed%20and%20flexibility.</w:t>
       </w:r>
     </w:p>
     <w:sectPr>

</xml_diff>